<commit_message>
Added Devconnector project and updated index.html
</commit_message>
<xml_diff>
--- a/images/newResume.docx
+++ b/images/newResume.docx
@@ -30,13 +30,13 @@
           <wp:anchor distT="0" distB="0" distL="114300" distR="114300" simplePos="0" relativeHeight="251658240" behindDoc="1" locked="0" layoutInCell="1" allowOverlap="1">
             <wp:simplePos x="0" y="0"/>
             <wp:positionH relativeFrom="column">
-              <wp:posOffset>1933575</wp:posOffset>
+              <wp:posOffset>2033049</wp:posOffset>
             </wp:positionH>
             <wp:positionV relativeFrom="page">
-              <wp:posOffset>571500</wp:posOffset>
+              <wp:posOffset>627380</wp:posOffset>
             </wp:positionV>
-            <wp:extent cx="2352675" cy="342900"/>
-            <wp:effectExtent l="0" t="0" r="9525" b="0"/>
+            <wp:extent cx="2162175" cy="278130"/>
+            <wp:effectExtent l="0" t="0" r="9525" b="7620"/>
             <wp:wrapTopAndBottom/>
             <wp:docPr id="6" name="Picture 6" descr="C:\Users\Maliha\Desktop\name.jpg"/>
             <wp:cNvGraphicFramePr>
@@ -67,7 +67,7 @@
                   <pic:spPr bwMode="auto">
                     <a:xfrm>
                       <a:off x="0" y="0"/>
-                      <a:ext cx="2352675" cy="342900"/>
+                      <a:ext cx="2162175" cy="278130"/>
                     </a:xfrm>
                     <a:prstGeom prst="rect">
                       <a:avLst/>
@@ -101,7 +101,6 @@
         <w:autoSpaceDN w:val="0"/>
         <w:adjustRightInd w:val="0"/>
         <w:spacing w:after="0" w:line="240" w:lineRule="auto"/>
-        <w:jc w:val="center"/>
         <w:rPr>
           <w:rStyle w:val="Hyperlink"/>
           <w:rFonts w:ascii="Times New Roman" w:hAnsi="Times New Roman" w:cs="Times New Roman"/>
@@ -225,7 +224,7 @@
         </w:rPr>
         <w:sectPr>
           <w:type w:val="continuous"/>
-          <w:pgSz w:w="12240" w:h="15840"/>
+          <w:pgSz w:w="12240" w:h="15840" w:code="1"/>
           <w:pgMar w:top="1440" w:right="1080" w:bottom="1440" w:left="1080" w:header="720" w:footer="720" w:gutter="0"/>
           <w:cols w:space="270"/>
           <w:docGrid w:linePitch="360"/>
@@ -313,7 +312,59 @@
           <w:sz w:val="24"/>
           <w:szCs w:val="24"/>
         </w:rPr>
-        <w:t>, JavaScript</w:t>
+        <w:t xml:space="preserve">, </w:t>
+      </w:r>
+      <w:r>
+        <w:rPr>
+          <w:rFonts w:ascii="Times New Roman" w:hAnsi="Times New Roman" w:cs="Times New Roman"/>
+          <w:sz w:val="24"/>
+          <w:szCs w:val="24"/>
+        </w:rPr>
+        <w:t>JavaScript</w:t>
+      </w:r>
+      <w:r>
+        <w:rPr>
+          <w:rFonts w:ascii="Times New Roman" w:hAnsi="Times New Roman" w:cs="Times New Roman"/>
+          <w:sz w:val="24"/>
+          <w:szCs w:val="24"/>
+        </w:rPr>
+        <w:t xml:space="preserve"> (</w:t>
+      </w:r>
+      <w:r>
+        <w:rPr>
+          <w:rFonts w:ascii="Times New Roman" w:hAnsi="Times New Roman" w:cs="Times New Roman"/>
+          <w:sz w:val="24"/>
+          <w:szCs w:val="24"/>
+        </w:rPr>
+        <w:t>ES5, ES6), SQL</w:t>
+      </w:r>
+    </w:p>
+    <w:p>
+      <w:pPr>
+        <w:spacing w:after="0" w:line="240" w:lineRule="auto"/>
+        <w:jc w:val="both"/>
+        <w:rPr>
+          <w:rFonts w:ascii="Times New Roman" w:hAnsi="Times New Roman" w:cs="Times New Roman"/>
+          <w:sz w:val="24"/>
+          <w:szCs w:val="24"/>
+        </w:rPr>
+      </w:pPr>
+      <w:r>
+        <w:rPr>
+          <w:rFonts w:ascii="Times New Roman" w:hAnsi="Times New Roman" w:cs="Times New Roman"/>
+          <w:i/>
+          <w:sz w:val="24"/>
+          <w:szCs w:val="24"/>
+        </w:rPr>
+        <w:t>Preprocessor</w:t>
+      </w:r>
+      <w:r>
+        <w:rPr>
+          <w:rFonts w:ascii="Times New Roman" w:hAnsi="Times New Roman" w:cs="Times New Roman"/>
+          <w:sz w:val="24"/>
+          <w:szCs w:val="24"/>
+        </w:rPr>
+        <w:t>: SCSS</w:t>
       </w:r>
     </w:p>
     <w:p>
@@ -353,31 +404,39 @@
           <w:sz w:val="24"/>
           <w:szCs w:val="24"/>
         </w:rPr>
-        <w:t>, React Router, Bootstrap</w:t>
-      </w:r>
-      <w:r>
-        <w:rPr>
-          <w:rFonts w:ascii="Times New Roman" w:hAnsi="Times New Roman" w:cs="Times New Roman"/>
-          <w:sz w:val="24"/>
-          <w:szCs w:val="24"/>
-        </w:rPr>
-        <w:t>,</w:t>
-      </w:r>
-      <w:r>
-        <w:rPr>
-          <w:rFonts w:ascii="Times New Roman" w:hAnsi="Times New Roman" w:cs="Times New Roman"/>
-          <w:sz w:val="24"/>
-          <w:szCs w:val="24"/>
-        </w:rPr>
-        <w:t xml:space="preserve"> Node,</w:t>
-      </w:r>
-      <w:r>
-        <w:rPr>
-          <w:rFonts w:ascii="Times New Roman" w:hAnsi="Times New Roman" w:cs="Times New Roman"/>
-          <w:sz w:val="24"/>
-          <w:szCs w:val="24"/>
-        </w:rPr>
-        <w:t xml:space="preserve"> Express</w:t>
+        <w:t xml:space="preserve">, React Router, </w:t>
+      </w:r>
+      <w:r>
+        <w:rPr>
+          <w:rFonts w:ascii="Times New Roman" w:hAnsi="Times New Roman" w:cs="Times New Roman"/>
+          <w:sz w:val="24"/>
+          <w:szCs w:val="24"/>
+        </w:rPr>
+        <w:t xml:space="preserve">Redux, </w:t>
+      </w:r>
+      <w:r>
+        <w:rPr>
+          <w:rFonts w:ascii="Times New Roman" w:hAnsi="Times New Roman" w:cs="Times New Roman"/>
+          <w:sz w:val="24"/>
+          <w:szCs w:val="24"/>
+        </w:rPr>
+        <w:t>Bootstrap</w:t>
+      </w:r>
+      <w:r>
+        <w:rPr>
+          <w:rFonts w:ascii="Times New Roman" w:hAnsi="Times New Roman" w:cs="Times New Roman"/>
+          <w:sz w:val="24"/>
+          <w:szCs w:val="24"/>
+        </w:rPr>
+        <w:t>, Express</w:t>
+      </w:r>
+      <w:r>
+        <w:rPr>
+          <w:rFonts w:ascii="Times New Roman" w:hAnsi="Times New Roman" w:cs="Times New Roman"/>
+          <w:sz w:val="24"/>
+          <w:szCs w:val="24"/>
+        </w:rPr>
+        <w:t>, Mongoose</w:t>
       </w:r>
     </w:p>
     <w:p>
@@ -421,7 +480,7 @@
     </w:p>
     <w:p>
       <w:pPr>
-        <w:spacing w:after="0" w:line="276" w:lineRule="auto"/>
+        <w:spacing w:after="0" w:line="240" w:lineRule="auto"/>
         <w:jc w:val="both"/>
         <w:rPr>
           <w:rFonts w:ascii="Times New Roman" w:hAnsi="Times New Roman" w:cs="Times New Roman"/>
@@ -446,6 +505,25 @@
         </w:rPr>
         <w:t>: Git</w:t>
       </w:r>
+      <w:r>
+        <w:rPr>
+          <w:rFonts w:ascii="Times New Roman" w:hAnsi="Times New Roman" w:cs="Times New Roman"/>
+          <w:sz w:val="24"/>
+          <w:szCs w:val="24"/>
+        </w:rPr>
+        <w:t xml:space="preserve"> and Github</w:t>
+      </w:r>
+    </w:p>
+    <w:p>
+      <w:pPr>
+        <w:spacing w:after="0" w:line="240" w:lineRule="auto"/>
+        <w:jc w:val="both"/>
+        <w:rPr>
+          <w:rFonts w:ascii="Times New Roman" w:hAnsi="Times New Roman" w:cs="Times New Roman"/>
+          <w:sz w:val="24"/>
+          <w:szCs w:val="24"/>
+        </w:rPr>
+      </w:pPr>
     </w:p>
     <w:p>
       <w:pPr>
@@ -486,6 +564,16 @@
         </w:rPr>
         <w:t xml:space="preserve"> </w:t>
       </w:r>
+      <w:r>
+        <w:rPr>
+          <w:rFonts w:ascii="Times New Roman" w:hAnsi="Times New Roman" w:cs="Times New Roman"/>
+          <w:sz w:val="24"/>
+          <w:szCs w:val="24"/>
+        </w:rPr>
+        <w:t xml:space="preserve">     </w:t>
+      </w:r>
+      <w:bookmarkStart w:id="0" w:name="_GoBack"/>
+      <w:bookmarkEnd w:id="0"/>
     </w:p>
     <w:p>
       <w:pPr>
@@ -640,15 +728,39 @@
           <w:sz w:val="24"/>
           <w:szCs w:val="24"/>
         </w:rPr>
-        <w:t>Collaborated with developer to build wirefram</w:t>
-      </w:r>
-      <w:r>
-        <w:rPr>
-          <w:rFonts w:ascii="Times New Roman" w:hAnsi="Times New Roman" w:cs="Times New Roman"/>
-          <w:sz w:val="24"/>
-          <w:szCs w:val="24"/>
-        </w:rPr>
-        <w:t>es for fully responsive website</w:t>
+        <w:t xml:space="preserve">Collaborated with </w:t>
+      </w:r>
+      <w:r>
+        <w:rPr>
+          <w:rFonts w:ascii="Times New Roman" w:hAnsi="Times New Roman" w:cs="Times New Roman"/>
+          <w:sz w:val="24"/>
+          <w:szCs w:val="24"/>
+        </w:rPr>
+        <w:t xml:space="preserve">the </w:t>
+      </w:r>
+      <w:r>
+        <w:rPr>
+          <w:rFonts w:ascii="Times New Roman" w:hAnsi="Times New Roman" w:cs="Times New Roman"/>
+          <w:sz w:val="24"/>
+          <w:szCs w:val="24"/>
+        </w:rPr>
+        <w:t>developer to build wirefram</w:t>
+      </w:r>
+      <w:r>
+        <w:rPr>
+          <w:rFonts w:ascii="Times New Roman" w:hAnsi="Times New Roman" w:cs="Times New Roman"/>
+          <w:sz w:val="24"/>
+          <w:szCs w:val="24"/>
+        </w:rPr>
+        <w:t>es for fully responsive</w:t>
+      </w:r>
+      <w:r>
+        <w:rPr>
+          <w:rFonts w:ascii="Times New Roman" w:hAnsi="Times New Roman" w:cs="Times New Roman"/>
+          <w:sz w:val="24"/>
+          <w:szCs w:val="24"/>
+        </w:rPr>
+        <w:t xml:space="preserve"> website</w:t>
       </w:r>
       <w:r>
         <w:rPr>
@@ -737,15 +849,86 @@
           <w:sz w:val="24"/>
           <w:szCs w:val="24"/>
         </w:rPr>
-        <w:t>Built the website</w:t>
-      </w:r>
-      <w:r>
-        <w:rPr>
-          <w:rFonts w:ascii="Times New Roman" w:hAnsi="Times New Roman" w:cs="Times New Roman"/>
-          <w:sz w:val="24"/>
-          <w:szCs w:val="24"/>
-        </w:rPr>
-        <w:t xml:space="preserve"> using technologies like HTML, CSS, and Bootstrap.                                         </w:t>
+        <w:t>Used</w:t>
+      </w:r>
+      <w:r>
+        <w:rPr>
+          <w:rFonts w:ascii="Times New Roman" w:hAnsi="Times New Roman" w:cs="Times New Roman"/>
+          <w:sz w:val="24"/>
+          <w:szCs w:val="24"/>
+        </w:rPr>
+        <w:t xml:space="preserve"> t</w:t>
+      </w:r>
+      <w:r>
+        <w:rPr>
+          <w:rFonts w:ascii="Times New Roman" w:hAnsi="Times New Roman" w:cs="Times New Roman"/>
+          <w:sz w:val="24"/>
+          <w:szCs w:val="24"/>
+        </w:rPr>
+        <w:t xml:space="preserve">echnologies like HTML, CSS, </w:t>
+      </w:r>
+      <w:r>
+        <w:rPr>
+          <w:rFonts w:ascii="Times New Roman" w:hAnsi="Times New Roman" w:cs="Times New Roman"/>
+          <w:sz w:val="24"/>
+          <w:szCs w:val="24"/>
+        </w:rPr>
+        <w:t>Bootstrap</w:t>
+      </w:r>
+      <w:r>
+        <w:rPr>
+          <w:rFonts w:ascii="Times New Roman" w:hAnsi="Times New Roman" w:cs="Times New Roman"/>
+          <w:sz w:val="24"/>
+          <w:szCs w:val="24"/>
+        </w:rPr>
+        <w:t xml:space="preserve"> and </w:t>
+      </w:r>
+      <w:r>
+        <w:rPr>
+          <w:rFonts w:ascii="Times New Roman" w:hAnsi="Times New Roman" w:cs="Times New Roman"/>
+          <w:sz w:val="24"/>
+          <w:szCs w:val="24"/>
+        </w:rPr>
+        <w:t>JavaScript</w:t>
+      </w:r>
+      <w:r>
+        <w:rPr>
+          <w:rFonts w:ascii="Times New Roman" w:hAnsi="Times New Roman" w:cs="Times New Roman"/>
+          <w:sz w:val="24"/>
+          <w:szCs w:val="24"/>
+        </w:rPr>
+        <w:t xml:space="preserve"> and did cross-browser testing</w:t>
+      </w:r>
+      <w:r>
+        <w:rPr>
+          <w:rFonts w:ascii="Times New Roman" w:hAnsi="Times New Roman" w:cs="Times New Roman"/>
+          <w:sz w:val="24"/>
+          <w:szCs w:val="24"/>
+        </w:rPr>
+        <w:t xml:space="preserve">.        </w:t>
+      </w:r>
+    </w:p>
+    <w:p>
+      <w:pPr>
+        <w:pStyle w:val="ListParagraph"/>
+        <w:widowControl w:val="0"/>
+        <w:autoSpaceDE w:val="0"/>
+        <w:autoSpaceDN w:val="0"/>
+        <w:adjustRightInd w:val="0"/>
+        <w:spacing w:after="0" w:line="276" w:lineRule="auto"/>
+        <w:rPr>
+          <w:rFonts w:ascii="Times New Roman" w:hAnsi="Times New Roman" w:cs="Times New Roman"/>
+          <w:sz w:val="24"/>
+          <w:szCs w:val="24"/>
+        </w:rPr>
+      </w:pPr>
+      <w:r>
+        <w:rPr>
+          <w:rFonts w:ascii="Times New Roman" w:hAnsi="Times New Roman" w:cs="Times New Roman"/>
+          <w:sz w:val="24"/>
+          <w:szCs w:val="24"/>
+        </w:rPr>
+        <w:t xml:space="preserve">                                 </w:t>
       </w:r>
     </w:p>
     <w:p>
@@ -883,7 +1066,39 @@
           <w:sz w:val="24"/>
           <w:szCs w:val="24"/>
         </w:rPr>
-        <w:t xml:space="preserve"> landing page in which HTML, CSS, Bootstrap were used.</w:t>
+        <w:t xml:space="preserve"> landing page in which </w:t>
+      </w:r>
+      <w:r>
+        <w:rPr>
+          <w:rFonts w:ascii="Times New Roman" w:hAnsi="Times New Roman" w:cs="Times New Roman"/>
+          <w:sz w:val="24"/>
+          <w:szCs w:val="24"/>
+        </w:rPr>
+        <w:t xml:space="preserve">HTML, CSS, </w:t>
+      </w:r>
+      <w:r>
+        <w:rPr>
+          <w:rFonts w:ascii="Times New Roman" w:hAnsi="Times New Roman" w:cs="Times New Roman"/>
+          <w:sz w:val="24"/>
+          <w:szCs w:val="24"/>
+        </w:rPr>
+        <w:t>Bootstrap</w:t>
+      </w:r>
+      <w:r>
+        <w:rPr>
+          <w:rFonts w:ascii="Times New Roman" w:hAnsi="Times New Roman" w:cs="Times New Roman"/>
+          <w:sz w:val="24"/>
+          <w:szCs w:val="24"/>
+        </w:rPr>
+        <w:t xml:space="preserve"> and JavaScript</w:t>
+      </w:r>
+      <w:r>
+        <w:rPr>
+          <w:rFonts w:ascii="Times New Roman" w:hAnsi="Times New Roman" w:cs="Times New Roman"/>
+          <w:sz w:val="24"/>
+          <w:szCs w:val="24"/>
+        </w:rPr>
+        <w:t xml:space="preserve"> were used.</w:t>
       </w:r>
     </w:p>
     <w:p>
@@ -1294,9 +1509,297 @@
     </w:p>
     <w:p>
       <w:pPr>
-        <w:spacing w:after="120" w:line="276" w:lineRule="auto"/>
-        <w:rPr>
-          <w:rFonts w:ascii="Times New Roman" w:hAnsi="Times New Roman" w:cs="Times New Roman"/>
+        <w:spacing w:after="0" w:line="276" w:lineRule="auto"/>
+        <w:jc w:val="both"/>
+        <w:rPr>
+          <w:rFonts w:ascii="Times New Roman" w:hAnsi="Times New Roman" w:cs="Times New Roman"/>
+          <w:b/>
+          <w:sz w:val="24"/>
+          <w:szCs w:val="24"/>
+        </w:rPr>
+      </w:pPr>
+    </w:p>
+    <w:p>
+      <w:pPr>
+        <w:widowControl w:val="0"/>
+        <w:autoSpaceDE w:val="0"/>
+        <w:autoSpaceDN w:val="0"/>
+        <w:adjustRightInd w:val="0"/>
+        <w:spacing w:after="0" w:line="240" w:lineRule="auto"/>
+        <w:rPr>
+          <w:rFonts w:ascii="Times New Roman" w:hAnsi="Times New Roman" w:cs="Times New Roman"/>
+          <w:sz w:val="24"/>
+          <w:szCs w:val="24"/>
+        </w:rPr>
+      </w:pPr>
+      <w:r>
+        <w:rPr>
+          <w:rFonts w:ascii="Times New Roman" w:hAnsi="Times New Roman" w:cs="Times New Roman"/>
+          <w:b/>
+          <w:bCs/>
+          <w:sz w:val="24"/>
+          <w:szCs w:val="24"/>
+        </w:rPr>
+        <w:t xml:space="preserve">Social Network </w:t>
+      </w:r>
+      <w:r>
+        <w:rPr>
+          <w:rFonts w:ascii="Times New Roman" w:hAnsi="Times New Roman" w:cs="Times New Roman"/>
+          <w:b/>
+          <w:bCs/>
+          <w:sz w:val="24"/>
+          <w:szCs w:val="24"/>
+        </w:rPr>
+        <w:t>Full Stack App</w:t>
+      </w:r>
+      <w:r>
+        <w:rPr>
+          <w:rFonts w:ascii="Times New Roman" w:hAnsi="Times New Roman" w:cs="Times New Roman"/>
+          <w:b/>
+          <w:bCs/>
+          <w:sz w:val="24"/>
+          <w:szCs w:val="24"/>
+        </w:rPr>
+        <w:t xml:space="preserve"> - </w:t>
+      </w:r>
+      <w:r>
+        <w:rPr>
+          <w:rStyle w:val="Hyperlink"/>
+          <w:rFonts w:ascii="Times New Roman" w:hAnsi="Times New Roman" w:cs="Times New Roman"/>
+          <w:color w:val="auto"/>
+          <w:sz w:val="24"/>
+          <w:szCs w:val="24"/>
+          <w:u w:val="none"/>
+        </w:rPr>
+        <w:t>https://github.com/malihat/devConnector</w:t>
+      </w:r>
+    </w:p>
+    <w:p>
+      <w:pPr>
+        <w:pStyle w:val="ListParagraph"/>
+        <w:numPr>
+          <w:ilvl w:val="0"/>
+          <w:numId w:val="3"/>
+        </w:numPr>
+        <w:spacing w:after="0" w:line="240" w:lineRule="auto"/>
+        <w:jc w:val="both"/>
+        <w:rPr>
+          <w:rFonts w:ascii="Times New Roman" w:hAnsi="Times New Roman" w:cs="Times New Roman"/>
+          <w:sz w:val="24"/>
+          <w:szCs w:val="24"/>
+        </w:rPr>
+      </w:pPr>
+      <w:r>
+        <w:rPr>
+          <w:rFonts w:ascii="Times New Roman" w:hAnsi="Times New Roman" w:cs="Times New Roman"/>
+          <w:sz w:val="24"/>
+          <w:szCs w:val="24"/>
+        </w:rPr>
+        <w:t>Created</w:t>
+      </w:r>
+      <w:r>
+        <w:rPr>
+          <w:rFonts w:ascii="Times New Roman" w:hAnsi="Times New Roman" w:cs="Times New Roman"/>
+          <w:sz w:val="24"/>
+          <w:szCs w:val="24"/>
+        </w:rPr>
+        <w:t xml:space="preserve"> an app using React, Redux, Node, Express and</w:t>
+      </w:r>
+      <w:r>
+        <w:rPr>
+          <w:rFonts w:ascii="Times New Roman" w:hAnsi="Times New Roman" w:cs="Times New Roman"/>
+          <w:sz w:val="24"/>
+          <w:szCs w:val="24"/>
+        </w:rPr>
+        <w:t xml:space="preserve"> MongoDB</w:t>
+      </w:r>
+      <w:r>
+        <w:rPr>
+          <w:rFonts w:ascii="Times New Roman" w:hAnsi="Times New Roman" w:cs="Times New Roman"/>
+          <w:sz w:val="24"/>
+          <w:szCs w:val="24"/>
+        </w:rPr>
+        <w:t>.</w:t>
+      </w:r>
+    </w:p>
+    <w:p>
+      <w:pPr>
+        <w:pStyle w:val="ListParagraph"/>
+        <w:numPr>
+          <w:ilvl w:val="0"/>
+          <w:numId w:val="3"/>
+        </w:numPr>
+        <w:spacing w:after="0" w:line="240" w:lineRule="auto"/>
+        <w:jc w:val="both"/>
+        <w:rPr>
+          <w:rFonts w:ascii="Times New Roman" w:hAnsi="Times New Roman" w:cs="Times New Roman"/>
+          <w:sz w:val="24"/>
+          <w:szCs w:val="24"/>
+        </w:rPr>
+      </w:pPr>
+      <w:r>
+        <w:rPr>
+          <w:rFonts w:ascii="Times New Roman" w:hAnsi="Times New Roman" w:cs="Times New Roman"/>
+          <w:sz w:val="24"/>
+          <w:szCs w:val="24"/>
+        </w:rPr>
+        <w:lastRenderedPageBreak/>
+        <w:t xml:space="preserve">SCSS was used for styling the front end. </w:t>
+      </w:r>
+    </w:p>
+    <w:p>
+      <w:pPr>
+        <w:pStyle w:val="ListParagraph"/>
+        <w:numPr>
+          <w:ilvl w:val="0"/>
+          <w:numId w:val="3"/>
+        </w:numPr>
+        <w:spacing w:after="0" w:line="240" w:lineRule="auto"/>
+        <w:jc w:val="both"/>
+        <w:rPr>
+          <w:rFonts w:ascii="Times New Roman" w:hAnsi="Times New Roman" w:cs="Times New Roman"/>
+          <w:b/>
+          <w:sz w:val="24"/>
+          <w:szCs w:val="24"/>
+        </w:rPr>
+      </w:pPr>
+      <w:r>
+        <w:rPr>
+          <w:rFonts w:ascii="Times New Roman" w:hAnsi="Times New Roman" w:cs="Times New Roman"/>
+          <w:sz w:val="24"/>
+          <w:szCs w:val="24"/>
+        </w:rPr>
+        <w:t>Used</w:t>
+      </w:r>
+      <w:r>
+        <w:rPr>
+          <w:rFonts w:ascii="Times New Roman" w:hAnsi="Times New Roman" w:cs="Times New Roman"/>
+          <w:sz w:val="24"/>
+          <w:szCs w:val="24"/>
+        </w:rPr>
+        <w:t xml:space="preserve"> stateless JSON Web Token (JWT) for authentication</w:t>
+      </w:r>
+      <w:r>
+        <w:rPr>
+          <w:rFonts w:ascii="Times New Roman" w:hAnsi="Times New Roman" w:cs="Times New Roman"/>
+          <w:sz w:val="24"/>
+          <w:szCs w:val="24"/>
+        </w:rPr>
+        <w:t>.</w:t>
+      </w:r>
+    </w:p>
+    <w:p>
+      <w:pPr>
+        <w:pStyle w:val="ListParagraph"/>
+        <w:numPr>
+          <w:ilvl w:val="0"/>
+          <w:numId w:val="3"/>
+        </w:numPr>
+        <w:spacing w:after="0" w:line="240" w:lineRule="auto"/>
+        <w:jc w:val="both"/>
+        <w:rPr>
+          <w:rFonts w:ascii="Times New Roman" w:hAnsi="Times New Roman" w:cs="Times New Roman"/>
+          <w:b/>
+          <w:sz w:val="24"/>
+          <w:szCs w:val="24"/>
+        </w:rPr>
+      </w:pPr>
+      <w:r>
+        <w:rPr>
+          <w:rFonts w:ascii="Times New Roman" w:hAnsi="Times New Roman" w:cs="Times New Roman"/>
+          <w:sz w:val="24"/>
+          <w:szCs w:val="24"/>
+        </w:rPr>
+        <w:t xml:space="preserve">Built </w:t>
+      </w:r>
+      <w:r>
+        <w:rPr>
+          <w:rFonts w:ascii="Times New Roman" w:hAnsi="Times New Roman" w:cs="Times New Roman"/>
+          <w:sz w:val="24"/>
+          <w:szCs w:val="24"/>
+        </w:rPr>
+        <w:t>backend APIs in Express.</w:t>
+      </w:r>
+    </w:p>
+    <w:p>
+      <w:pPr>
+        <w:pStyle w:val="ListParagraph"/>
+        <w:numPr>
+          <w:ilvl w:val="0"/>
+          <w:numId w:val="3"/>
+        </w:numPr>
+        <w:spacing w:after="0" w:line="240" w:lineRule="auto"/>
+        <w:jc w:val="both"/>
+        <w:rPr>
+          <w:rFonts w:ascii="Times New Roman" w:hAnsi="Times New Roman" w:cs="Times New Roman"/>
+          <w:b/>
+          <w:sz w:val="24"/>
+          <w:szCs w:val="24"/>
+        </w:rPr>
+      </w:pPr>
+      <w:r>
+        <w:rPr>
+          <w:rFonts w:ascii="Times New Roman" w:hAnsi="Times New Roman" w:cs="Times New Roman"/>
+          <w:sz w:val="24"/>
+          <w:szCs w:val="24"/>
+        </w:rPr>
+        <w:t>Checked all API routes in Postman.</w:t>
+      </w:r>
+    </w:p>
+    <w:p>
+      <w:pPr>
+        <w:pStyle w:val="ListParagraph"/>
+        <w:numPr>
+          <w:ilvl w:val="0"/>
+          <w:numId w:val="3"/>
+        </w:numPr>
+        <w:spacing w:after="0" w:line="240" w:lineRule="auto"/>
+        <w:jc w:val="both"/>
+        <w:rPr>
+          <w:rFonts w:ascii="Times New Roman" w:hAnsi="Times New Roman" w:cs="Times New Roman"/>
+          <w:b/>
+          <w:sz w:val="24"/>
+          <w:szCs w:val="24"/>
+        </w:rPr>
+      </w:pPr>
+      <w:r>
+        <w:rPr>
+          <w:rFonts w:ascii="Times New Roman" w:hAnsi="Times New Roman" w:cs="Times New Roman"/>
+          <w:sz w:val="24"/>
+          <w:szCs w:val="24"/>
+        </w:rPr>
+        <w:t>Used Redux for state management and modern practices as React Hooks, Async/Await</w:t>
+      </w:r>
+      <w:r>
+        <w:rPr>
+          <w:rFonts w:ascii="Times New Roman" w:hAnsi="Times New Roman" w:cs="Times New Roman"/>
+          <w:sz w:val="24"/>
+          <w:szCs w:val="24"/>
+        </w:rPr>
+        <w:t>.</w:t>
+      </w:r>
+    </w:p>
+    <w:p>
+      <w:pPr>
+        <w:pStyle w:val="ListParagraph"/>
+        <w:spacing w:after="0" w:line="240" w:lineRule="auto"/>
+        <w:jc w:val="both"/>
+        <w:rPr>
+          <w:rFonts w:ascii="Times New Roman" w:hAnsi="Times New Roman" w:cs="Times New Roman"/>
+          <w:b/>
+          <w:sz w:val="24"/>
+          <w:szCs w:val="24"/>
+        </w:rPr>
+      </w:pPr>
+    </w:p>
+    <w:p>
+      <w:pPr>
+        <w:pStyle w:val="ListParagraph"/>
+        <w:spacing w:after="0" w:line="276" w:lineRule="auto"/>
+        <w:jc w:val="both"/>
+        <w:rPr>
+          <w:rFonts w:ascii="Times New Roman" w:hAnsi="Times New Roman" w:cs="Times New Roman"/>
+          <w:b/>
           <w:sz w:val="24"/>
           <w:szCs w:val="24"/>
         </w:rPr>
@@ -1440,61 +1943,39 @@
           <w:sz w:val="24"/>
           <w:szCs w:val="24"/>
         </w:rPr>
-        <w:t>Front End Developer Nanodegree                                                                                July 2017</w:t>
-      </w:r>
-      <w:bookmarkStart w:id="0" w:name="_GoBack"/>
-      <w:bookmarkEnd w:id="0"/>
-    </w:p>
-    <w:p>
-      <w:pPr>
-        <w:widowControl w:val="0"/>
-        <w:tabs>
-          <w:tab w:val="right" w:pos="180"/>
-          <w:tab w:val="left" w:pos="645"/>
-          <w:tab w:val="center" w:pos="5040"/>
-          <w:tab w:val="right" w:pos="10800"/>
-        </w:tabs>
-        <w:autoSpaceDE w:val="0"/>
-        <w:autoSpaceDN w:val="0"/>
-        <w:adjustRightInd w:val="0"/>
-        <w:spacing w:after="0" w:line="360" w:lineRule="auto"/>
-        <w:rPr>
-          <w:rFonts w:ascii="Times New Roman" w:hAnsi="Times New Roman" w:cs="Times New Roman"/>
-          <w:sz w:val="24"/>
-          <w:szCs w:val="24"/>
-        </w:rPr>
-      </w:pPr>
-      <w:r>
-        <w:rPr>
-          <w:rFonts w:ascii="Times New Roman" w:hAnsi="Times New Roman" w:cs="Times New Roman"/>
-          <w:sz w:val="24"/>
-          <w:szCs w:val="24"/>
-        </w:rPr>
-        <w:tab/>
-      </w:r>
-      <w:r>
-        <w:rPr>
-          <w:rFonts w:ascii="Times New Roman" w:hAnsi="Times New Roman" w:cs="Times New Roman"/>
-          <w:sz w:val="24"/>
-          <w:szCs w:val="24"/>
-        </w:rPr>
-        <w:tab/>
-      </w:r>
-      <w:r>
-        <w:rPr>
-          <w:rFonts w:ascii="Times New Roman" w:hAnsi="Times New Roman" w:cs="Times New Roman"/>
-          <w:sz w:val="24"/>
-          <w:szCs w:val="24"/>
-        </w:rPr>
-        <w:tab/>
-      </w:r>
-      <w:r>
-        <w:rPr>
-          <w:rFonts w:ascii="Times New Roman" w:hAnsi="Times New Roman" w:cs="Times New Roman"/>
-          <w:sz w:val="24"/>
-          <w:szCs w:val="24"/>
-        </w:rPr>
-        <w:t xml:space="preserve">  </w:t>
+        <w:t xml:space="preserve">Front End Developer Nanodegree                          </w:t>
+      </w:r>
+      <w:r>
+        <w:rPr>
+          <w:rFonts w:ascii="Times New Roman" w:hAnsi="Times New Roman" w:cs="Times New Roman"/>
+          <w:sz w:val="24"/>
+          <w:szCs w:val="24"/>
+        </w:rPr>
+        <w:t xml:space="preserve">   </w:t>
+      </w:r>
+      <w:r>
+        <w:rPr>
+          <w:rFonts w:ascii="Times New Roman" w:hAnsi="Times New Roman" w:cs="Times New Roman"/>
+          <w:sz w:val="24"/>
+          <w:szCs w:val="24"/>
+        </w:rPr>
+        <w:t xml:space="preserve">                  </w:t>
+      </w:r>
+      <w:r>
+        <w:rPr>
+          <w:rFonts w:ascii="Times New Roman" w:hAnsi="Times New Roman" w:cs="Times New Roman"/>
+          <w:sz w:val="24"/>
+          <w:szCs w:val="24"/>
+        </w:rPr>
+        <w:t xml:space="preserve">                                 </w:t>
+      </w:r>
+      <w:r>
+        <w:rPr>
+          <w:rFonts w:ascii="Times New Roman" w:hAnsi="Times New Roman" w:cs="Times New Roman"/>
+          <w:sz w:val="24"/>
+          <w:szCs w:val="24"/>
+        </w:rPr>
+        <w:t>July 2017</w:t>
       </w:r>
       <w:r>
         <w:rPr>
@@ -1590,7 +2071,7 @@
         <v:path o:extrusionok="f" gradientshapeok="t" o:connecttype="rect"/>
         <o:lock v:ext="edit" aspectratio="t"/>
       </v:shapetype>
-      <v:shape id="_x0000_i1028" type="#_x0000_t75" style="width:15.05pt;height:15.05pt;visibility:visible;mso-wrap-style:square" o:bullet="t">
+      <v:shape id="_x0000_i1027" type="#_x0000_t75" style="width:15pt;height:15pt;visibility:visible;mso-wrap-style:square" o:bullet="t">
         <v:imagedata r:id="rId1" o:title=""/>
       </v:shape>
     </w:pict>
@@ -3434,7 +3915,7 @@
 </file>
 
 <file path=customXml/itemProps1.xml><?xml version="1.0" encoding="utf-8"?>
-<ds:datastoreItem xmlns:ds="http://schemas.openxmlformats.org/officeDocument/2006/customXml" ds:itemID="{CE8EC096-9D88-425C-9B5E-5BB6456DFFF7}">
+<ds:datastoreItem xmlns:ds="http://schemas.openxmlformats.org/officeDocument/2006/customXml" ds:itemID="{16CE0CAF-EA7F-450C-919C-BAFB598B05C4}">
   <ds:schemaRefs>
     <ds:schemaRef ds:uri="http://schemas.openxmlformats.org/officeDocument/2006/bibliography"/>
   </ds:schemaRefs>

</xml_diff>

<commit_message>
Added new project and made few changes
</commit_message>
<xml_diff>
--- a/images/newResume.docx
+++ b/images/newResume.docx
@@ -1,6 +1,6 @@
 
 <file path=word/document.xml><?xml version="1.0" encoding="utf-8"?>
-<w:document xmlns:wpc="http://schemas.microsoft.com/office/word/2010/wordprocessingCanvas" xmlns:mc="http://schemas.openxmlformats.org/markup-compatibility/2006" xmlns:o="urn:schemas-microsoft-com:office:office" xmlns:r="http://schemas.openxmlformats.org/officeDocument/2006/relationships" xmlns:m="http://schemas.openxmlformats.org/officeDocument/2006/math" xmlns:v="urn:schemas-microsoft-com:vml" xmlns:wp14="http://schemas.microsoft.com/office/word/2010/wordprocessingDrawing" xmlns:wp="http://schemas.openxmlformats.org/drawingml/2006/wordprocessingDrawing" xmlns:w10="urn:schemas-microsoft-com:office:word" xmlns:w="http://schemas.openxmlformats.org/wordprocessingml/2006/main" xmlns:w14="http://schemas.microsoft.com/office/word/2010/wordml" xmlns:w15="http://schemas.microsoft.com/office/word/2012/wordml" xmlns:wpg="http://schemas.microsoft.com/office/word/2010/wordprocessingGroup" xmlns:wpi="http://schemas.microsoft.com/office/word/2010/wordprocessingInk" xmlns:wne="http://schemas.microsoft.com/office/word/2006/wordml" xmlns:wps="http://schemas.microsoft.com/office/word/2010/wordprocessingShape" mc:Ignorable="w14 w15 wp14">
+<w:document xmlns:wpc="http://schemas.microsoft.com/office/word/2010/wordprocessingCanvas" xmlns:cx="http://schemas.microsoft.com/office/drawing/2014/chartex" xmlns:mc="http://schemas.openxmlformats.org/markup-compatibility/2006" xmlns:o="urn:schemas-microsoft-com:office:office" xmlns:r="http://schemas.openxmlformats.org/officeDocument/2006/relationships" xmlns:m="http://schemas.openxmlformats.org/officeDocument/2006/math" xmlns:v="urn:schemas-microsoft-com:vml" xmlns:wp14="http://schemas.microsoft.com/office/word/2010/wordprocessingDrawing" xmlns:wp="http://schemas.openxmlformats.org/drawingml/2006/wordprocessingDrawing" xmlns:w10="urn:schemas-microsoft-com:office:word" xmlns:w="http://schemas.openxmlformats.org/wordprocessingml/2006/main" xmlns:w14="http://schemas.microsoft.com/office/word/2010/wordml" xmlns:w15="http://schemas.microsoft.com/office/word/2012/wordml" xmlns:w16se="http://schemas.microsoft.com/office/word/2015/wordml/symex" xmlns:wpg="http://schemas.microsoft.com/office/word/2010/wordprocessingGroup" xmlns:wpi="http://schemas.microsoft.com/office/word/2010/wordprocessingInk" xmlns:wne="http://schemas.microsoft.com/office/word/2006/wordml" xmlns:wps="http://schemas.microsoft.com/office/word/2010/wordprocessingShape" mc:Ignorable="w14 w15 w16se wp14">
   <w:body>
     <w:p>
       <w:pPr>
@@ -27,7 +27,7 @@
           <w:szCs w:val="24"/>
         </w:rPr>
         <w:drawing>
-          <wp:anchor distT="0" distB="0" distL="114300" distR="114300" simplePos="0" relativeHeight="251658240" behindDoc="1" locked="0" layoutInCell="1" allowOverlap="1">
+          <wp:anchor distT="0" distB="0" distL="114300" distR="114300" simplePos="0" relativeHeight="251658240" behindDoc="1" locked="0" layoutInCell="1" allowOverlap="1" wp14:anchorId="08980C8F" wp14:editId="4C2681EC">
             <wp:simplePos x="0" y="0"/>
             <wp:positionH relativeFrom="column">
               <wp:posOffset>2033049</wp:posOffset>
@@ -118,28 +118,31 @@
         </w:rPr>
         <w:t xml:space="preserve">Hicksville, NY 11801 | (917) 945 4474 | </w:t>
       </w:r>
+      <w:r>
+        <w:rPr>
+          <w:rFonts w:ascii="Times New Roman" w:hAnsi="Times New Roman" w:cs="Times New Roman"/>
+          <w:sz w:val="24"/>
+          <w:szCs w:val="24"/>
+        </w:rPr>
+        <w:t>malihatanweer</w:t>
+      </w:r>
+      <w:r>
+        <w:rPr>
+          <w:rFonts w:ascii="Times New Roman" w:hAnsi="Times New Roman" w:cs="Times New Roman"/>
+          <w:sz w:val="24"/>
+          <w:szCs w:val="24"/>
+        </w:rPr>
+        <w:t>@gmail.com</w:t>
+      </w:r>
+      <w:r>
+        <w:rPr>
+          <w:rFonts w:ascii="Times New Roman" w:hAnsi="Times New Roman" w:cs="Times New Roman"/>
+          <w:sz w:val="24"/>
+          <w:szCs w:val="24"/>
+        </w:rPr>
+        <w:t xml:space="preserve"> | </w:t>
+      </w:r>
       <w:hyperlink r:id="rId9" w:history="1">
-        <w:r>
-          <w:rPr>
-            <w:rStyle w:val="Hyperlink"/>
-            <w:rFonts w:ascii="Times New Roman" w:hAnsi="Times New Roman" w:cs="Times New Roman"/>
-            <w:color w:val="auto"/>
-            <w:sz w:val="24"/>
-            <w:szCs w:val="24"/>
-            <w:u w:val="none"/>
-          </w:rPr>
-          <w:t>malihatanweer@gmail.com</w:t>
-        </w:r>
-      </w:hyperlink>
-      <w:r>
-        <w:rPr>
-          <w:rFonts w:ascii="Times New Roman" w:hAnsi="Times New Roman" w:cs="Times New Roman"/>
-          <w:sz w:val="24"/>
-          <w:szCs w:val="24"/>
-        </w:rPr>
-        <w:t xml:space="preserve"> | </w:t>
-      </w:r>
-      <w:hyperlink r:id="rId10" w:history="1">
         <w:r>
           <w:rPr>
             <w:rStyle w:val="Hyperlink"/>
@@ -251,6 +254,7 @@
           <w:sz w:val="28"/>
           <w:szCs w:val="28"/>
         </w:rPr>
+        <w:lastRenderedPageBreak/>
         <w:t xml:space="preserve">SKILLS </w:t>
       </w:r>
     </w:p>
@@ -538,14 +542,22 @@
     </w:p>
     <w:p>
       <w:pPr>
-        <w:spacing w:after="120" w:line="240" w:lineRule="auto"/>
+        <w:spacing w:after="120" w:line="276" w:lineRule="auto"/>
+        <w:rPr>
+          <w:rFonts w:ascii="Times New Roman" w:hAnsi="Times New Roman" w:cs="Times New Roman"/>
+          <w:sz w:val="24"/>
+          <w:szCs w:val="24"/>
+        </w:rPr>
+      </w:pPr>
+      <w:r>
         <w:rPr>
           <w:rFonts w:ascii="Times New Roman" w:hAnsi="Times New Roman" w:cs="Times New Roman"/>
           <w:b/>
           <w:sz w:val="28"/>
           <w:szCs w:val="28"/>
         </w:rPr>
-      </w:pPr>
+        <w:t>EXPERIENCE</w:t>
+      </w:r>
       <w:r>
         <w:rPr>
           <w:rFonts w:ascii="Times New Roman" w:hAnsi="Times New Roman" w:cs="Times New Roman"/>
@@ -553,15 +565,6 @@
           <w:sz w:val="28"/>
           <w:szCs w:val="28"/>
         </w:rPr>
-        <w:t>EXPERIENCE</w:t>
-      </w:r>
-      <w:r>
-        <w:rPr>
-          <w:rFonts w:ascii="Times New Roman" w:hAnsi="Times New Roman" w:cs="Times New Roman"/>
-          <w:b/>
-          <w:sz w:val="28"/>
-          <w:szCs w:val="28"/>
-        </w:rPr>
         <w:t xml:space="preserve"> </w:t>
       </w:r>
       <w:r>
@@ -572,8 +575,6 @@
         </w:rPr>
         <w:t xml:space="preserve">     </w:t>
       </w:r>
-      <w:bookmarkStart w:id="0" w:name="_GoBack"/>
-      <w:bookmarkEnd w:id="0"/>
     </w:p>
     <w:p>
       <w:pPr>
@@ -591,117 +592,76 @@
         <w:rPr>
           <w:rFonts w:ascii="Times New Roman" w:hAnsi="Times New Roman" w:cs="Times New Roman"/>
           <w:b/>
+          <w:sz w:val="24"/>
+          <w:szCs w:val="24"/>
+        </w:rPr>
+        <w:t>WorkSmart Coworking</w:t>
+      </w:r>
+      <w:r>
+        <w:rPr>
+          <w:rFonts w:ascii="Times New Roman" w:hAnsi="Times New Roman" w:cs="Times New Roman"/>
+          <w:b/>
+          <w:sz w:val="28"/>
+          <w:szCs w:val="28"/>
+        </w:rPr>
+        <w:t xml:space="preserve"> - </w:t>
+      </w:r>
+      <w:r>
+        <w:rPr>
+          <w:rFonts w:ascii="Times New Roman" w:hAnsi="Times New Roman" w:cs="Times New Roman"/>
+          <w:sz w:val="24"/>
+          <w:szCs w:val="24"/>
+        </w:rPr>
+        <w:t>Web</w:t>
+      </w:r>
+      <w:r>
+        <w:rPr>
+          <w:rFonts w:ascii="Times New Roman" w:hAnsi="Times New Roman" w:cs="Times New Roman"/>
+          <w:sz w:val="24"/>
+          <w:szCs w:val="24"/>
+        </w:rPr>
+        <w:t xml:space="preserve"> Developer Intern             </w:t>
+      </w:r>
+      <w:r>
+        <w:rPr>
+          <w:rFonts w:ascii="Times New Roman" w:hAnsi="Times New Roman" w:cs="Times New Roman"/>
+          <w:sz w:val="24"/>
+          <w:szCs w:val="24"/>
+        </w:rPr>
+        <w:t xml:space="preserve">                     Long Island</w:t>
+      </w:r>
+      <w:r>
+        <w:rPr>
+          <w:rFonts w:ascii="Times New Roman" w:hAnsi="Times New Roman" w:cs="Times New Roman"/>
           <w:bCs/>
           <w:sz w:val="24"/>
           <w:szCs w:val="24"/>
         </w:rPr>
-        <w:t>Probe Point Media</w:t>
-      </w:r>
-      <w:r>
-        <w:rPr>
-          <w:rFonts w:ascii="Times New Roman" w:hAnsi="Times New Roman" w:cs="Times New Roman"/>
-          <w:b/>
-          <w:bCs/>
-          <w:sz w:val="24"/>
-          <w:szCs w:val="24"/>
-        </w:rPr>
-        <w:t xml:space="preserve"> - </w:t>
-      </w:r>
-      <w:r>
-        <w:rPr>
-          <w:rFonts w:ascii="Times New Roman" w:hAnsi="Times New Roman" w:cs="Times New Roman"/>
-          <w:bCs/>
-          <w:sz w:val="24"/>
-          <w:szCs w:val="24"/>
-        </w:rPr>
-        <w:t>Web Developer</w:t>
-      </w:r>
-      <w:r>
-        <w:rPr>
-          <w:rFonts w:ascii="Times New Roman" w:hAnsi="Times New Roman" w:cs="Times New Roman"/>
-          <w:b/>
-          <w:bCs/>
-          <w:sz w:val="24"/>
-          <w:szCs w:val="24"/>
-        </w:rPr>
         <w:t xml:space="preserve"> </w:t>
       </w:r>
       <w:r>
         <w:rPr>
           <w:rFonts w:ascii="Times New Roman" w:hAnsi="Times New Roman" w:cs="Times New Roman"/>
-          <w:bCs/>
-          <w:sz w:val="24"/>
-          <w:szCs w:val="24"/>
-        </w:rPr>
-        <w:t>Intern</w:t>
-      </w:r>
-      <w:r>
-        <w:rPr>
-          <w:rFonts w:ascii="Times New Roman" w:hAnsi="Times New Roman" w:cs="Times New Roman"/>
-          <w:bCs/>
-          <w:sz w:val="24"/>
-          <w:szCs w:val="24"/>
-        </w:rPr>
-        <w:t xml:space="preserve">               </w:t>
-      </w:r>
-      <w:r>
-        <w:rPr>
-          <w:rFonts w:ascii="Times New Roman" w:hAnsi="Times New Roman" w:cs="Times New Roman"/>
-          <w:bCs/>
-          <w:sz w:val="24"/>
-          <w:szCs w:val="24"/>
-        </w:rPr>
-        <w:t xml:space="preserve"> </w:t>
-      </w:r>
-      <w:r>
-        <w:rPr>
-          <w:rFonts w:ascii="Times New Roman" w:hAnsi="Times New Roman" w:cs="Times New Roman"/>
-          <w:bCs/>
-          <w:sz w:val="24"/>
-          <w:szCs w:val="24"/>
-        </w:rPr>
-        <w:t xml:space="preserve">  </w:t>
-      </w:r>
-      <w:r>
-        <w:rPr>
-          <w:rFonts w:ascii="Times New Roman" w:hAnsi="Times New Roman" w:cs="Times New Roman"/>
-          <w:bCs/>
-          <w:sz w:val="24"/>
-          <w:szCs w:val="24"/>
-        </w:rPr>
-        <w:t>Long Island</w:t>
-      </w:r>
-      <w:r>
-        <w:rPr>
-          <w:rFonts w:ascii="Times New Roman" w:hAnsi="Times New Roman" w:cs="Times New Roman"/>
-          <w:sz w:val="24"/>
-          <w:szCs w:val="24"/>
-        </w:rPr>
-        <w:t>, NY | December</w:t>
-      </w:r>
-      <w:r>
-        <w:rPr>
-          <w:rFonts w:ascii="Times New Roman" w:hAnsi="Times New Roman" w:cs="Times New Roman"/>
-          <w:sz w:val="24"/>
-          <w:szCs w:val="24"/>
-        </w:rPr>
-        <w:t xml:space="preserve"> 2019</w:t>
-      </w:r>
-      <w:r>
-        <w:rPr>
-          <w:rFonts w:ascii="Times New Roman" w:hAnsi="Times New Roman" w:cs="Times New Roman"/>
-          <w:sz w:val="24"/>
-          <w:szCs w:val="24"/>
-        </w:rPr>
-        <w:t xml:space="preserve"> </w:t>
-      </w:r>
-      <w:r>
-        <w:rPr>
-          <w:rFonts w:ascii="Times New Roman" w:hAnsi="Times New Roman" w:cs="Times New Roman"/>
-          <w:sz w:val="24"/>
-          <w:szCs w:val="24"/>
-        </w:rPr>
-        <w:t>- March 2020</w:t>
+          <w:sz w:val="24"/>
+          <w:szCs w:val="24"/>
+        </w:rPr>
+        <w:t>|</w:t>
+      </w:r>
+      <w:r>
+        <w:rPr>
+          <w:rFonts w:ascii="Times New Roman" w:hAnsi="Times New Roman" w:cs="Times New Roman"/>
+          <w:sz w:val="24"/>
+          <w:szCs w:val="24"/>
+        </w:rPr>
+        <w:t xml:space="preserve"> July</w:t>
+      </w:r>
+      <w:r>
+        <w:rPr>
+          <w:rFonts w:ascii="Times New Roman" w:hAnsi="Times New Roman" w:cs="Times New Roman"/>
+          <w:sz w:val="24"/>
+          <w:szCs w:val="24"/>
+        </w:rPr>
+        <w:t xml:space="preserve"> 2021 - Present</w:t>
       </w:r>
     </w:p>
     <w:p>
@@ -728,39 +688,250 @@
           <w:sz w:val="24"/>
           <w:szCs w:val="24"/>
         </w:rPr>
-        <w:t xml:space="preserve">Collaborated with </w:t>
-      </w:r>
-      <w:r>
-        <w:rPr>
-          <w:rFonts w:ascii="Times New Roman" w:hAnsi="Times New Roman" w:cs="Times New Roman"/>
-          <w:sz w:val="24"/>
-          <w:szCs w:val="24"/>
-        </w:rPr>
-        <w:t xml:space="preserve">the </w:t>
-      </w:r>
-      <w:r>
-        <w:rPr>
-          <w:rFonts w:ascii="Times New Roman" w:hAnsi="Times New Roman" w:cs="Times New Roman"/>
-          <w:sz w:val="24"/>
-          <w:szCs w:val="24"/>
-        </w:rPr>
-        <w:t>developer to build wirefram</w:t>
-      </w:r>
-      <w:r>
-        <w:rPr>
-          <w:rFonts w:ascii="Times New Roman" w:hAnsi="Times New Roman" w:cs="Times New Roman"/>
-          <w:sz w:val="24"/>
-          <w:szCs w:val="24"/>
-        </w:rPr>
-        <w:t>es for fully responsive</w:t>
-      </w:r>
-      <w:r>
-        <w:rPr>
-          <w:rFonts w:ascii="Times New Roman" w:hAnsi="Times New Roman" w:cs="Times New Roman"/>
-          <w:sz w:val="24"/>
-          <w:szCs w:val="24"/>
-        </w:rPr>
-        <w:t xml:space="preserve"> website</w:t>
+        <w:t xml:space="preserve">Designed </w:t>
+      </w:r>
+      <w:r>
+        <w:rPr>
+          <w:rFonts w:ascii="Times New Roman" w:hAnsi="Times New Roman" w:cs="Times New Roman"/>
+          <w:sz w:val="24"/>
+          <w:szCs w:val="24"/>
+        </w:rPr>
+        <w:t>mobile</w:t>
+      </w:r>
+      <w:r>
+        <w:rPr>
+          <w:rFonts w:ascii="Times New Roman" w:hAnsi="Times New Roman" w:cs="Times New Roman"/>
+          <w:sz w:val="24"/>
+          <w:szCs w:val="24"/>
+        </w:rPr>
+        <w:t xml:space="preserve"> app screens and websites using Figma</w:t>
+      </w:r>
+      <w:r>
+        <w:rPr>
+          <w:rFonts w:ascii="Times New Roman" w:hAnsi="Times New Roman" w:cs="Times New Roman"/>
+          <w:sz w:val="24"/>
+          <w:szCs w:val="24"/>
+        </w:rPr>
+        <w:t xml:space="preserve"> design tool</w:t>
+      </w:r>
+      <w:r>
+        <w:rPr>
+          <w:rFonts w:ascii="Times New Roman" w:hAnsi="Times New Roman" w:cs="Times New Roman"/>
+          <w:sz w:val="24"/>
+          <w:szCs w:val="24"/>
+        </w:rPr>
+        <w:t>.</w:t>
+      </w:r>
+    </w:p>
+    <w:p>
+      <w:pPr>
+        <w:pStyle w:val="ListParagraph"/>
+        <w:widowControl w:val="0"/>
+        <w:numPr>
+          <w:ilvl w:val="0"/>
+          <w:numId w:val="9"/>
+        </w:numPr>
+        <w:autoSpaceDE w:val="0"/>
+        <w:autoSpaceDN w:val="0"/>
+        <w:adjustRightInd w:val="0"/>
+        <w:spacing w:after="0" w:line="240" w:lineRule="auto"/>
+        <w:rPr>
+          <w:rFonts w:ascii="Times New Roman" w:hAnsi="Times New Roman" w:cs="Times New Roman"/>
+          <w:sz w:val="24"/>
+          <w:szCs w:val="24"/>
+        </w:rPr>
+      </w:pPr>
+      <w:r>
+        <w:rPr>
+          <w:rFonts w:ascii="Times New Roman" w:hAnsi="Times New Roman" w:cs="Times New Roman"/>
+          <w:sz w:val="24"/>
+          <w:szCs w:val="24"/>
+        </w:rPr>
+        <w:t>Used WordPress and Webflow</w:t>
+      </w:r>
+      <w:r>
+        <w:rPr>
+          <w:rFonts w:ascii="Times New Roman" w:hAnsi="Times New Roman" w:cs="Times New Roman"/>
+          <w:sz w:val="24"/>
+          <w:szCs w:val="24"/>
+        </w:rPr>
+        <w:t xml:space="preserve"> to develop websites.</w:t>
+      </w:r>
+      <w:bookmarkStart w:id="0" w:name="_GoBack"/>
+      <w:bookmarkEnd w:id="0"/>
+    </w:p>
+    <w:p>
+      <w:pPr>
+        <w:pStyle w:val="ListParagraph"/>
+        <w:widowControl w:val="0"/>
+        <w:numPr>
+          <w:ilvl w:val="0"/>
+          <w:numId w:val="9"/>
+        </w:numPr>
+        <w:autoSpaceDE w:val="0"/>
+        <w:autoSpaceDN w:val="0"/>
+        <w:adjustRightInd w:val="0"/>
+        <w:spacing w:after="0" w:line="240" w:lineRule="auto"/>
+        <w:rPr>
+          <w:rFonts w:ascii="Times New Roman" w:hAnsi="Times New Roman" w:cs="Times New Roman"/>
+          <w:sz w:val="24"/>
+          <w:szCs w:val="24"/>
+        </w:rPr>
+      </w:pPr>
+      <w:r>
+        <w:rPr>
+          <w:rFonts w:ascii="Times New Roman" w:hAnsi="Times New Roman" w:cs="Times New Roman"/>
+          <w:sz w:val="24"/>
+          <w:szCs w:val="24"/>
+        </w:rPr>
+        <w:t>Created newsletters in MailChimp and Constant Contacts.</w:t>
+      </w:r>
+    </w:p>
+    <w:p>
+      <w:pPr>
+        <w:tabs>
+          <w:tab w:val="right" w:pos="10800"/>
+        </w:tabs>
+        <w:spacing w:after="120" w:line="276" w:lineRule="auto"/>
+        <w:rPr>
+          <w:rFonts w:ascii="Times New Roman" w:hAnsi="Times New Roman" w:cs="Times New Roman"/>
+          <w:b/>
+          <w:sz w:val="24"/>
+          <w:szCs w:val="24"/>
+        </w:rPr>
+      </w:pPr>
+    </w:p>
+    <w:p>
+      <w:pPr>
+        <w:tabs>
+          <w:tab w:val="right" w:pos="10800"/>
+        </w:tabs>
+        <w:spacing w:after="120" w:line="276" w:lineRule="auto"/>
+        <w:rPr>
+          <w:rFonts w:ascii="Times New Roman" w:hAnsi="Times New Roman" w:cs="Times New Roman"/>
+          <w:sz w:val="24"/>
+          <w:szCs w:val="24"/>
+        </w:rPr>
+      </w:pPr>
+      <w:r>
+        <w:rPr>
+          <w:rFonts w:ascii="Times New Roman" w:hAnsi="Times New Roman" w:cs="Times New Roman"/>
+          <w:b/>
+          <w:sz w:val="24"/>
+          <w:szCs w:val="24"/>
+        </w:rPr>
+        <w:t>FOCUSLOOK</w:t>
+      </w:r>
+      <w:r>
+        <w:rPr>
+          <w:rFonts w:ascii="Times New Roman" w:hAnsi="Times New Roman" w:cs="Times New Roman"/>
+          <w:b/>
+          <w:sz w:val="28"/>
+          <w:szCs w:val="28"/>
+        </w:rPr>
+        <w:t xml:space="preserve"> </w:t>
+      </w:r>
+      <w:r>
+        <w:rPr>
+          <w:rFonts w:ascii="Times New Roman" w:hAnsi="Times New Roman" w:cs="Times New Roman"/>
+          <w:b/>
+          <w:sz w:val="28"/>
+          <w:szCs w:val="28"/>
+        </w:rPr>
+        <w:t xml:space="preserve">- </w:t>
+      </w:r>
+      <w:r>
+        <w:rPr>
+          <w:rFonts w:ascii="Times New Roman" w:hAnsi="Times New Roman" w:cs="Times New Roman"/>
+          <w:sz w:val="24"/>
+          <w:szCs w:val="24"/>
+        </w:rPr>
+        <w:t xml:space="preserve">Backend Developer Intern             </w:t>
+      </w:r>
+      <w:r>
+        <w:rPr>
+          <w:rFonts w:ascii="Times New Roman" w:hAnsi="Times New Roman" w:cs="Times New Roman"/>
+          <w:sz w:val="24"/>
+          <w:szCs w:val="24"/>
+        </w:rPr>
+        <w:t xml:space="preserve">                                    </w:t>
+      </w:r>
+      <w:r>
+        <w:rPr>
+          <w:rFonts w:ascii="Times New Roman" w:hAnsi="Times New Roman" w:cs="Times New Roman"/>
+          <w:bCs/>
+          <w:sz w:val="24"/>
+          <w:szCs w:val="24"/>
+        </w:rPr>
+        <w:t>Remote</w:t>
+      </w:r>
+      <w:r>
+        <w:rPr>
+          <w:rFonts w:ascii="Times New Roman" w:hAnsi="Times New Roman" w:cs="Times New Roman"/>
+          <w:bCs/>
+          <w:sz w:val="24"/>
+          <w:szCs w:val="24"/>
+        </w:rPr>
+        <w:t xml:space="preserve"> </w:t>
+      </w:r>
+      <w:r>
+        <w:rPr>
+          <w:rFonts w:ascii="Times New Roman" w:hAnsi="Times New Roman" w:cs="Times New Roman"/>
+          <w:sz w:val="24"/>
+          <w:szCs w:val="24"/>
+        </w:rPr>
+        <w:t>| May 2021 - Present</w:t>
+      </w:r>
+    </w:p>
+    <w:p>
+      <w:pPr>
+        <w:pStyle w:val="ListParagraph"/>
+        <w:widowControl w:val="0"/>
+        <w:numPr>
+          <w:ilvl w:val="0"/>
+          <w:numId w:val="9"/>
+        </w:numPr>
+        <w:autoSpaceDE w:val="0"/>
+        <w:autoSpaceDN w:val="0"/>
+        <w:adjustRightInd w:val="0"/>
+        <w:spacing w:after="0" w:line="240" w:lineRule="auto"/>
+        <w:rPr>
+          <w:rFonts w:ascii="Times New Roman" w:hAnsi="Times New Roman" w:cs="Times New Roman"/>
+          <w:sz w:val="24"/>
+          <w:szCs w:val="24"/>
+        </w:rPr>
+      </w:pPr>
+      <w:r>
+        <w:rPr>
+          <w:rFonts w:ascii="Times New Roman" w:hAnsi="Times New Roman" w:cs="Times New Roman"/>
+          <w:sz w:val="24"/>
+          <w:szCs w:val="24"/>
+        </w:rPr>
+        <w:t>Edited</w:t>
+      </w:r>
+      <w:r>
+        <w:rPr>
+          <w:rFonts w:ascii="Times New Roman" w:hAnsi="Times New Roman" w:cs="Times New Roman"/>
+          <w:sz w:val="24"/>
+          <w:szCs w:val="24"/>
+        </w:rPr>
+        <w:t xml:space="preserve"> the </w:t>
+      </w:r>
+      <w:r>
+        <w:rPr>
+          <w:rFonts w:ascii="Times New Roman" w:hAnsi="Times New Roman" w:cs="Times New Roman"/>
+          <w:sz w:val="24"/>
+          <w:szCs w:val="24"/>
+        </w:rPr>
+        <w:t xml:space="preserve">existing </w:t>
+      </w:r>
+      <w:r>
+        <w:rPr>
+          <w:rFonts w:ascii="Times New Roman" w:hAnsi="Times New Roman" w:cs="Times New Roman"/>
+          <w:sz w:val="24"/>
+          <w:szCs w:val="24"/>
+        </w:rPr>
+        <w:t>backend code</w:t>
       </w:r>
       <w:r>
         <w:rPr>
@@ -798,6 +969,274 @@
           <w:sz w:val="24"/>
           <w:szCs w:val="24"/>
         </w:rPr>
+        <w:t>Used</w:t>
+      </w:r>
+      <w:r>
+        <w:rPr>
+          <w:rFonts w:ascii="Times New Roman" w:hAnsi="Times New Roman" w:cs="Times New Roman"/>
+          <w:sz w:val="24"/>
+          <w:szCs w:val="24"/>
+        </w:rPr>
+        <w:t xml:space="preserve"> </w:t>
+      </w:r>
+      <w:r>
+        <w:rPr>
+          <w:rFonts w:ascii="Times New Roman" w:hAnsi="Times New Roman" w:cs="Times New Roman"/>
+          <w:sz w:val="24"/>
+          <w:szCs w:val="24"/>
+        </w:rPr>
+        <w:t xml:space="preserve">Nodejs and </w:t>
+      </w:r>
+      <w:r>
+        <w:rPr>
+          <w:rFonts w:ascii="Times New Roman" w:hAnsi="Times New Roman" w:cs="Times New Roman"/>
+          <w:sz w:val="24"/>
+          <w:szCs w:val="24"/>
+        </w:rPr>
+        <w:t>Mongodb for the backend.</w:t>
+      </w:r>
+      <w:r>
+        <w:rPr>
+          <w:rFonts w:ascii="Times New Roman" w:hAnsi="Times New Roman" w:cs="Times New Roman"/>
+          <w:sz w:val="24"/>
+          <w:szCs w:val="24"/>
+        </w:rPr>
+        <w:t xml:space="preserve">        </w:t>
+      </w:r>
+    </w:p>
+    <w:p>
+      <w:pPr>
+        <w:spacing w:after="120" w:line="240" w:lineRule="auto"/>
+        <w:rPr>
+          <w:rFonts w:ascii="Times New Roman" w:hAnsi="Times New Roman" w:cs="Times New Roman"/>
+          <w:sz w:val="28"/>
+          <w:szCs w:val="28"/>
+        </w:rPr>
+      </w:pPr>
+    </w:p>
+    <w:p>
+      <w:pPr>
+        <w:tabs>
+          <w:tab w:val="right" w:pos="10800"/>
+        </w:tabs>
+        <w:spacing w:after="120" w:line="276" w:lineRule="auto"/>
+        <w:rPr>
+          <w:rFonts w:ascii="Times New Roman" w:hAnsi="Times New Roman" w:cs="Times New Roman"/>
+          <w:sz w:val="24"/>
+          <w:szCs w:val="24"/>
+        </w:rPr>
+      </w:pPr>
+      <w:r>
+        <w:rPr>
+          <w:rFonts w:ascii="Times New Roman" w:hAnsi="Times New Roman" w:cs="Times New Roman"/>
+          <w:b/>
+          <w:bCs/>
+          <w:sz w:val="24"/>
+          <w:szCs w:val="24"/>
+        </w:rPr>
+        <w:t>Probe Point Media</w:t>
+      </w:r>
+      <w:r>
+        <w:rPr>
+          <w:rFonts w:ascii="Times New Roman" w:hAnsi="Times New Roman" w:cs="Times New Roman"/>
+          <w:b/>
+          <w:bCs/>
+          <w:sz w:val="24"/>
+          <w:szCs w:val="24"/>
+        </w:rPr>
+        <w:t xml:space="preserve"> - </w:t>
+      </w:r>
+      <w:r>
+        <w:rPr>
+          <w:rFonts w:ascii="Times New Roman" w:hAnsi="Times New Roman" w:cs="Times New Roman"/>
+          <w:bCs/>
+          <w:sz w:val="24"/>
+          <w:szCs w:val="24"/>
+        </w:rPr>
+        <w:t>Web Developer</w:t>
+      </w:r>
+      <w:r>
+        <w:rPr>
+          <w:rFonts w:ascii="Times New Roman" w:hAnsi="Times New Roman" w:cs="Times New Roman"/>
+          <w:b/>
+          <w:bCs/>
+          <w:sz w:val="24"/>
+          <w:szCs w:val="24"/>
+        </w:rPr>
+        <w:t xml:space="preserve"> </w:t>
+      </w:r>
+      <w:r>
+        <w:rPr>
+          <w:rFonts w:ascii="Times New Roman" w:hAnsi="Times New Roman" w:cs="Times New Roman"/>
+          <w:bCs/>
+          <w:sz w:val="24"/>
+          <w:szCs w:val="24"/>
+        </w:rPr>
+        <w:t>Intern</w:t>
+      </w:r>
+      <w:r>
+        <w:rPr>
+          <w:rFonts w:ascii="Times New Roman" w:hAnsi="Times New Roman" w:cs="Times New Roman"/>
+          <w:bCs/>
+          <w:sz w:val="24"/>
+          <w:szCs w:val="24"/>
+        </w:rPr>
+        <w:t xml:space="preserve">               </w:t>
+      </w:r>
+      <w:r>
+        <w:rPr>
+          <w:rFonts w:ascii="Times New Roman" w:hAnsi="Times New Roman" w:cs="Times New Roman"/>
+          <w:bCs/>
+          <w:sz w:val="24"/>
+          <w:szCs w:val="24"/>
+        </w:rPr>
+        <w:t xml:space="preserve"> </w:t>
+      </w:r>
+      <w:r>
+        <w:rPr>
+          <w:rFonts w:ascii="Times New Roman" w:hAnsi="Times New Roman" w:cs="Times New Roman"/>
+          <w:bCs/>
+          <w:sz w:val="24"/>
+          <w:szCs w:val="24"/>
+        </w:rPr>
+        <w:t xml:space="preserve">  </w:t>
+      </w:r>
+      <w:r>
+        <w:rPr>
+          <w:rFonts w:ascii="Times New Roman" w:hAnsi="Times New Roman" w:cs="Times New Roman"/>
+          <w:bCs/>
+          <w:sz w:val="24"/>
+          <w:szCs w:val="24"/>
+        </w:rPr>
+        <w:t>Long Island</w:t>
+      </w:r>
+      <w:r>
+        <w:rPr>
+          <w:rFonts w:ascii="Times New Roman" w:hAnsi="Times New Roman" w:cs="Times New Roman"/>
+          <w:sz w:val="24"/>
+          <w:szCs w:val="24"/>
+        </w:rPr>
+        <w:t>, NY | December</w:t>
+      </w:r>
+      <w:r>
+        <w:rPr>
+          <w:rFonts w:ascii="Times New Roman" w:hAnsi="Times New Roman" w:cs="Times New Roman"/>
+          <w:sz w:val="24"/>
+          <w:szCs w:val="24"/>
+        </w:rPr>
+        <w:t xml:space="preserve"> 2019</w:t>
+      </w:r>
+      <w:r>
+        <w:rPr>
+          <w:rFonts w:ascii="Times New Roman" w:hAnsi="Times New Roman" w:cs="Times New Roman"/>
+          <w:sz w:val="24"/>
+          <w:szCs w:val="24"/>
+        </w:rPr>
+        <w:t xml:space="preserve"> </w:t>
+      </w:r>
+      <w:r>
+        <w:rPr>
+          <w:rFonts w:ascii="Times New Roman" w:hAnsi="Times New Roman" w:cs="Times New Roman"/>
+          <w:sz w:val="24"/>
+          <w:szCs w:val="24"/>
+        </w:rPr>
+        <w:t>- March 2020</w:t>
+      </w:r>
+    </w:p>
+    <w:p>
+      <w:pPr>
+        <w:pStyle w:val="ListParagraph"/>
+        <w:widowControl w:val="0"/>
+        <w:numPr>
+          <w:ilvl w:val="0"/>
+          <w:numId w:val="9"/>
+        </w:numPr>
+        <w:autoSpaceDE w:val="0"/>
+        <w:autoSpaceDN w:val="0"/>
+        <w:adjustRightInd w:val="0"/>
+        <w:spacing w:after="0" w:line="240" w:lineRule="auto"/>
+        <w:rPr>
+          <w:rFonts w:ascii="Times New Roman" w:hAnsi="Times New Roman" w:cs="Times New Roman"/>
+          <w:sz w:val="24"/>
+          <w:szCs w:val="24"/>
+        </w:rPr>
+      </w:pPr>
+      <w:r>
+        <w:rPr>
+          <w:rFonts w:ascii="Times New Roman" w:hAnsi="Times New Roman" w:cs="Times New Roman"/>
+          <w:sz w:val="24"/>
+          <w:szCs w:val="24"/>
+        </w:rPr>
+        <w:t xml:space="preserve">Collaborated with </w:t>
+      </w:r>
+      <w:r>
+        <w:rPr>
+          <w:rFonts w:ascii="Times New Roman" w:hAnsi="Times New Roman" w:cs="Times New Roman"/>
+          <w:sz w:val="24"/>
+          <w:szCs w:val="24"/>
+        </w:rPr>
+        <w:t xml:space="preserve">the </w:t>
+      </w:r>
+      <w:r>
+        <w:rPr>
+          <w:rFonts w:ascii="Times New Roman" w:hAnsi="Times New Roman" w:cs="Times New Roman"/>
+          <w:sz w:val="24"/>
+          <w:szCs w:val="24"/>
+        </w:rPr>
+        <w:t>developer to build wirefram</w:t>
+      </w:r>
+      <w:r>
+        <w:rPr>
+          <w:rFonts w:ascii="Times New Roman" w:hAnsi="Times New Roman" w:cs="Times New Roman"/>
+          <w:sz w:val="24"/>
+          <w:szCs w:val="24"/>
+        </w:rPr>
+        <w:t>es for fully responsive</w:t>
+      </w:r>
+      <w:r>
+        <w:rPr>
+          <w:rFonts w:ascii="Times New Roman" w:hAnsi="Times New Roman" w:cs="Times New Roman"/>
+          <w:sz w:val="24"/>
+          <w:szCs w:val="24"/>
+        </w:rPr>
+        <w:t xml:space="preserve"> website</w:t>
+      </w:r>
+      <w:r>
+        <w:rPr>
+          <w:rFonts w:ascii="Times New Roman" w:hAnsi="Times New Roman" w:cs="Times New Roman"/>
+          <w:sz w:val="24"/>
+          <w:szCs w:val="24"/>
+        </w:rPr>
+        <w:t>.</w:t>
+      </w:r>
+    </w:p>
+    <w:p>
+      <w:pPr>
+        <w:pStyle w:val="ListParagraph"/>
+        <w:widowControl w:val="0"/>
+        <w:numPr>
+          <w:ilvl w:val="0"/>
+          <w:numId w:val="9"/>
+        </w:numPr>
+        <w:tabs>
+          <w:tab w:val="num" w:pos="720"/>
+        </w:tabs>
+        <w:autoSpaceDE w:val="0"/>
+        <w:autoSpaceDN w:val="0"/>
+        <w:adjustRightInd w:val="0"/>
+        <w:spacing w:after="0" w:line="240" w:lineRule="auto"/>
+        <w:rPr>
+          <w:rFonts w:ascii="Times New Roman" w:hAnsi="Times New Roman" w:cs="Times New Roman"/>
+          <w:sz w:val="24"/>
+          <w:szCs w:val="24"/>
+        </w:rPr>
+      </w:pPr>
+      <w:r>
+        <w:rPr>
+          <w:rFonts w:ascii="Times New Roman" w:hAnsi="Times New Roman" w:cs="Times New Roman"/>
+          <w:sz w:val="24"/>
+          <w:szCs w:val="24"/>
+        </w:rPr>
         <w:t>Used Fi</w:t>
       </w:r>
       <w:r>
@@ -965,7 +1404,7 @@
     </w:p>
     <w:p>
       <w:pPr>
-        <w:spacing w:after="0" w:line="240" w:lineRule="auto"/>
+        <w:spacing w:after="0" w:line="276" w:lineRule="auto"/>
         <w:jc w:val="both"/>
         <w:rPr>
           <w:rFonts w:ascii="Times New Roman" w:hAnsi="Times New Roman" w:cs="Times New Roman"/>
@@ -1143,7 +1582,7 @@
         </w:rPr>
         <w:t xml:space="preserve">Interactive Form - </w:t>
       </w:r>
-      <w:hyperlink r:id="rId11" w:history="1">
+      <w:hyperlink r:id="rId10" w:history="1">
         <w:r>
           <w:rPr>
             <w:rStyle w:val="Hyperlink"/>
@@ -1329,7 +1768,16 @@
           <w:sz w:val="24"/>
           <w:szCs w:val="24"/>
         </w:rPr>
-        <w:t>Used Object Oriented JavaScript which includes constructor functions, their properties and methods.</w:t>
+        <w:t xml:space="preserve">Used Object Oriented JavaScript which includes constructor functions, their properties and </w:t>
+      </w:r>
+      <w:r>
+        <w:rPr>
+          <w:rFonts w:ascii="Times New Roman" w:hAnsi="Times New Roman" w:cs="Times New Roman"/>
+          <w:sz w:val="24"/>
+          <w:szCs w:val="24"/>
+        </w:rPr>
+        <w:lastRenderedPageBreak/>
+        <w:t>methods.</w:t>
       </w:r>
     </w:p>
     <w:p>
@@ -1429,7 +1877,23 @@
           <w:sz w:val="24"/>
           <w:szCs w:val="24"/>
         </w:rPr>
-        <w:t>Created a single-page react router app.</w:t>
+        <w:t xml:space="preserve">Created a </w:t>
+      </w:r>
+      <w:r>
+        <w:rPr>
+          <w:rFonts w:ascii="Times New Roman" w:hAnsi="Times New Roman" w:cs="Times New Roman"/>
+          <w:sz w:val="24"/>
+          <w:szCs w:val="24"/>
+        </w:rPr>
+        <w:t>single page</w:t>
+      </w:r>
+      <w:r>
+        <w:rPr>
+          <w:rFonts w:ascii="Times New Roman" w:hAnsi="Times New Roman" w:cs="Times New Roman"/>
+          <w:sz w:val="24"/>
+          <w:szCs w:val="24"/>
+        </w:rPr>
+        <w:t xml:space="preserve"> react router app.</w:t>
       </w:r>
     </w:p>
     <w:p>
@@ -1643,7 +2107,6 @@
           <w:sz w:val="24"/>
           <w:szCs w:val="24"/>
         </w:rPr>
-        <w:lastRenderedPageBreak/>
         <w:t xml:space="preserve">SCSS was used for styling the front end. </w:t>
       </w:r>
     </w:p>
@@ -1835,7 +2298,7 @@
         <w:autoSpaceDE w:val="0"/>
         <w:autoSpaceDN w:val="0"/>
         <w:adjustRightInd w:val="0"/>
-        <w:spacing w:after="0" w:line="240" w:lineRule="auto"/>
+        <w:spacing w:after="0" w:line="276" w:lineRule="auto"/>
         <w:rPr>
           <w:rFonts w:ascii="Times New Roman" w:hAnsi="Times New Roman" w:cs="Times New Roman"/>
           <w:sz w:val="24"/>
@@ -1999,7 +2462,7 @@
 </file>
 
 <file path=word/endnotes.xml><?xml version="1.0" encoding="utf-8"?>
-<w:endnotes xmlns:wpc="http://schemas.microsoft.com/office/word/2010/wordprocessingCanvas" xmlns:mc="http://schemas.openxmlformats.org/markup-compatibility/2006" xmlns:o="urn:schemas-microsoft-com:office:office" xmlns:r="http://schemas.openxmlformats.org/officeDocument/2006/relationships" xmlns:m="http://schemas.openxmlformats.org/officeDocument/2006/math" xmlns:v="urn:schemas-microsoft-com:vml" xmlns:wp14="http://schemas.microsoft.com/office/word/2010/wordprocessingDrawing" xmlns:wp="http://schemas.openxmlformats.org/drawingml/2006/wordprocessingDrawing" xmlns:w10="urn:schemas-microsoft-com:office:word" xmlns:w="http://schemas.openxmlformats.org/wordprocessingml/2006/main" xmlns:w14="http://schemas.microsoft.com/office/word/2010/wordml" xmlns:w15="http://schemas.microsoft.com/office/word/2012/wordml" xmlns:wpg="http://schemas.microsoft.com/office/word/2010/wordprocessingGroup" xmlns:wpi="http://schemas.microsoft.com/office/word/2010/wordprocessingInk" xmlns:wne="http://schemas.microsoft.com/office/word/2006/wordml" xmlns:wps="http://schemas.microsoft.com/office/word/2010/wordprocessingShape" mc:Ignorable="w14 w15 wp14">
+<w:endnotes xmlns:wpc="http://schemas.microsoft.com/office/word/2010/wordprocessingCanvas" xmlns:cx="http://schemas.microsoft.com/office/drawing/2014/chartex" xmlns:mc="http://schemas.openxmlformats.org/markup-compatibility/2006" xmlns:o="urn:schemas-microsoft-com:office:office" xmlns:r="http://schemas.openxmlformats.org/officeDocument/2006/relationships" xmlns:m="http://schemas.openxmlformats.org/officeDocument/2006/math" xmlns:v="urn:schemas-microsoft-com:vml" xmlns:wp14="http://schemas.microsoft.com/office/word/2010/wordprocessingDrawing" xmlns:wp="http://schemas.openxmlformats.org/drawingml/2006/wordprocessingDrawing" xmlns:w10="urn:schemas-microsoft-com:office:word" xmlns:w="http://schemas.openxmlformats.org/wordprocessingml/2006/main" xmlns:w14="http://schemas.microsoft.com/office/word/2010/wordml" xmlns:w15="http://schemas.microsoft.com/office/word/2012/wordml" xmlns:w16se="http://schemas.microsoft.com/office/word/2015/wordml/symex" xmlns:wpg="http://schemas.microsoft.com/office/word/2010/wordprocessingGroup" xmlns:wpi="http://schemas.microsoft.com/office/word/2010/wordprocessingInk" xmlns:wne="http://schemas.microsoft.com/office/word/2006/wordml" xmlns:wps="http://schemas.microsoft.com/office/word/2010/wordprocessingShape" mc:Ignorable="w14 w15 w16se wp14">
   <w:endnote w:type="separator" w:id="-1">
     <w:p>
       <w:pPr>
@@ -2024,7 +2487,7 @@
 </file>
 
 <file path=word/footnotes.xml><?xml version="1.0" encoding="utf-8"?>
-<w:footnotes xmlns:wpc="http://schemas.microsoft.com/office/word/2010/wordprocessingCanvas" xmlns:mc="http://schemas.openxmlformats.org/markup-compatibility/2006" xmlns:o="urn:schemas-microsoft-com:office:office" xmlns:r="http://schemas.openxmlformats.org/officeDocument/2006/relationships" xmlns:m="http://schemas.openxmlformats.org/officeDocument/2006/math" xmlns:v="urn:schemas-microsoft-com:vml" xmlns:wp14="http://schemas.microsoft.com/office/word/2010/wordprocessingDrawing" xmlns:wp="http://schemas.openxmlformats.org/drawingml/2006/wordprocessingDrawing" xmlns:w10="urn:schemas-microsoft-com:office:word" xmlns:w="http://schemas.openxmlformats.org/wordprocessingml/2006/main" xmlns:w14="http://schemas.microsoft.com/office/word/2010/wordml" xmlns:w15="http://schemas.microsoft.com/office/word/2012/wordml" xmlns:wpg="http://schemas.microsoft.com/office/word/2010/wordprocessingGroup" xmlns:wpi="http://schemas.microsoft.com/office/word/2010/wordprocessingInk" xmlns:wne="http://schemas.microsoft.com/office/word/2006/wordml" xmlns:wps="http://schemas.microsoft.com/office/word/2010/wordprocessingShape" mc:Ignorable="w14 w15 wp14">
+<w:footnotes xmlns:wpc="http://schemas.microsoft.com/office/word/2010/wordprocessingCanvas" xmlns:cx="http://schemas.microsoft.com/office/drawing/2014/chartex" xmlns:mc="http://schemas.openxmlformats.org/markup-compatibility/2006" xmlns:o="urn:schemas-microsoft-com:office:office" xmlns:r="http://schemas.openxmlformats.org/officeDocument/2006/relationships" xmlns:m="http://schemas.openxmlformats.org/officeDocument/2006/math" xmlns:v="urn:schemas-microsoft-com:vml" xmlns:wp14="http://schemas.microsoft.com/office/word/2010/wordprocessingDrawing" xmlns:wp="http://schemas.openxmlformats.org/drawingml/2006/wordprocessingDrawing" xmlns:w10="urn:schemas-microsoft-com:office:word" xmlns:w="http://schemas.openxmlformats.org/wordprocessingml/2006/main" xmlns:w14="http://schemas.microsoft.com/office/word/2010/wordml" xmlns:w15="http://schemas.microsoft.com/office/word/2012/wordml" xmlns:w16se="http://schemas.microsoft.com/office/word/2015/wordml/symex" xmlns:wpg="http://schemas.microsoft.com/office/word/2010/wordprocessingGroup" xmlns:wpi="http://schemas.microsoft.com/office/word/2010/wordprocessingInk" xmlns:wne="http://schemas.microsoft.com/office/word/2006/wordml" xmlns:wps="http://schemas.microsoft.com/office/word/2010/wordprocessingShape" mc:Ignorable="w14 w15 w16se wp14">
   <w:footnote w:type="separator" w:id="-1">
     <w:p>
       <w:pPr>
@@ -2049,7 +2512,7 @@
 </file>
 
 <file path=word/numbering.xml><?xml version="1.0" encoding="utf-8"?>
-<w:numbering xmlns:wpc="http://schemas.microsoft.com/office/word/2010/wordprocessingCanvas" xmlns:mc="http://schemas.openxmlformats.org/markup-compatibility/2006" xmlns:o="urn:schemas-microsoft-com:office:office" xmlns:r="http://schemas.openxmlformats.org/officeDocument/2006/relationships" xmlns:m="http://schemas.openxmlformats.org/officeDocument/2006/math" xmlns:v="urn:schemas-microsoft-com:vml" xmlns:wp14="http://schemas.microsoft.com/office/word/2010/wordprocessingDrawing" xmlns:wp="http://schemas.openxmlformats.org/drawingml/2006/wordprocessingDrawing" xmlns:w10="urn:schemas-microsoft-com:office:word" xmlns:w="http://schemas.openxmlformats.org/wordprocessingml/2006/main" xmlns:w14="http://schemas.microsoft.com/office/word/2010/wordml" xmlns:w15="http://schemas.microsoft.com/office/word/2012/wordml" xmlns:wpg="http://schemas.microsoft.com/office/word/2010/wordprocessingGroup" xmlns:wpi="http://schemas.microsoft.com/office/word/2010/wordprocessingInk" xmlns:wne="http://schemas.microsoft.com/office/word/2006/wordml" xmlns:wps="http://schemas.microsoft.com/office/word/2010/wordprocessingShape" mc:Ignorable="w14 w15 wp14">
+<w:numbering xmlns:wpc="http://schemas.microsoft.com/office/word/2010/wordprocessingCanvas" xmlns:cx="http://schemas.microsoft.com/office/drawing/2014/chartex" xmlns:mc="http://schemas.openxmlformats.org/markup-compatibility/2006" xmlns:o="urn:schemas-microsoft-com:office:office" xmlns:r="http://schemas.openxmlformats.org/officeDocument/2006/relationships" xmlns:m="http://schemas.openxmlformats.org/officeDocument/2006/math" xmlns:v="urn:schemas-microsoft-com:vml" xmlns:wp14="http://schemas.microsoft.com/office/word/2010/wordprocessingDrawing" xmlns:wp="http://schemas.openxmlformats.org/drawingml/2006/wordprocessingDrawing" xmlns:w10="urn:schemas-microsoft-com:office:word" xmlns:w="http://schemas.openxmlformats.org/wordprocessingml/2006/main" xmlns:w14="http://schemas.microsoft.com/office/word/2010/wordml" xmlns:w15="http://schemas.microsoft.com/office/word/2012/wordml" xmlns:w16se="http://schemas.microsoft.com/office/word/2015/wordml/symex" xmlns:wpg="http://schemas.microsoft.com/office/word/2010/wordprocessingGroup" xmlns:wpi="http://schemas.microsoft.com/office/word/2010/wordprocessingInk" xmlns:wne="http://schemas.microsoft.com/office/word/2006/wordml" xmlns:wps="http://schemas.microsoft.com/office/word/2010/wordprocessingShape" mc:Ignorable="w14 w15 w16se wp14">
   <w:numPicBullet w:numPicBulletId="0">
     <w:pict>
       <v:shapetype id="_x0000_t75" coordsize="21600,21600" o:spt="75" o:preferrelative="t" path="m@4@5l@4@11@9@11@9@5xe" filled="f" stroked="f">
@@ -3160,7 +3623,7 @@
 </file>
 
 <file path=word/styles.xml><?xml version="1.0" encoding="utf-8"?>
-<w:styles xmlns:mc="http://schemas.openxmlformats.org/markup-compatibility/2006" xmlns:r="http://schemas.openxmlformats.org/officeDocument/2006/relationships" xmlns:w="http://schemas.openxmlformats.org/wordprocessingml/2006/main" xmlns:w14="http://schemas.microsoft.com/office/word/2010/wordml" xmlns:w15="http://schemas.microsoft.com/office/word/2012/wordml" mc:Ignorable="w14 w15">
+<w:styles xmlns:mc="http://schemas.openxmlformats.org/markup-compatibility/2006" xmlns:r="http://schemas.openxmlformats.org/officeDocument/2006/relationships" xmlns:w="http://schemas.openxmlformats.org/wordprocessingml/2006/main" xmlns:w14="http://schemas.microsoft.com/office/word/2010/wordml" xmlns:w15="http://schemas.microsoft.com/office/word/2012/wordml" xmlns:w16se="http://schemas.microsoft.com/office/word/2015/wordml/symex" mc:Ignorable="w14 w15 w16se">
   <w:docDefaults>
     <w:rPrDefault>
       <w:rPr>
@@ -3646,6 +4109,18 @@
     <w:uiPriority w:val="99"/>
     <w:rsid w:val="008217D4"/>
   </w:style>
+  <w:style w:type="character" w:customStyle="1" w:styleId="UnresolvedMention">
+    <w:name w:val="Unresolved Mention"/>
+    <w:basedOn w:val="DefaultParagraphFont"/>
+    <w:uiPriority w:val="99"/>
+    <w:semiHidden/>
+    <w:unhideWhenUsed/>
+    <w:rsid w:val="00F46C1E"/>
+    <w:rPr>
+      <w:color w:val="605E5C"/>
+      <w:shd w:val="clear" w:color="auto" w:fill="E1DFDD"/>
+    </w:rPr>
+  </w:style>
 </w:styles>
 </file>
 
@@ -3915,7 +4390,7 @@
 </file>
 
 <file path=customXml/itemProps1.xml><?xml version="1.0" encoding="utf-8"?>
-<ds:datastoreItem xmlns:ds="http://schemas.openxmlformats.org/officeDocument/2006/customXml" ds:itemID="{16CE0CAF-EA7F-450C-919C-BAFB598B05C4}">
+<ds:datastoreItem xmlns:ds="http://schemas.openxmlformats.org/officeDocument/2006/customXml" ds:itemID="{0F17E960-4646-47DC-B74E-A9BA32D2D404}">
   <ds:schemaRefs>
     <ds:schemaRef ds:uri="http://schemas.openxmlformats.org/officeDocument/2006/bibliography"/>
   </ds:schemaRefs>

</xml_diff>